<commit_message>
added function for rules file reading and storage + built structures for some protocols
</commit_message>
<xml_diff>
--- a/1_SRD/Software_Requirements.docx
+++ b/1_SRD/Software_Requirements.docx
@@ -733,6 +733,13 @@
     </w:p>
     <w:sdt>
       <w:sdtPr>
+        <w:rPr>
+          <w:rFonts w:asciiTheme="minorHAnsi" w:eastAsiaTheme="minorHAnsi" w:hAnsiTheme="minorHAnsi" w:cstheme="minorBidi"/>
+          <w:color w:val="auto"/>
+          <w:sz w:val="22"/>
+          <w:szCs w:val="22"/>
+          <w:lang w:val="en-GB"/>
+        </w:rPr>
         <w:id w:val="-218823917"/>
         <w:docPartObj>
           <w:docPartGallery w:val="Table of Contents"/>
@@ -741,14 +748,9 @@
       </w:sdtPr>
       <w:sdtEndPr>
         <w:rPr>
-          <w:rFonts w:asciiTheme="minorHAnsi" w:eastAsiaTheme="minorHAnsi" w:hAnsiTheme="minorHAnsi" w:cstheme="minorBidi"/>
           <w:b/>
           <w:bCs/>
           <w:noProof/>
-          <w:color w:val="auto"/>
-          <w:sz w:val="22"/>
-          <w:szCs w:val="22"/>
-          <w:lang w:val="en-GB"/>
         </w:rPr>
       </w:sdtEndPr>
       <w:sdtContent>
@@ -778,7 +780,7 @@
           <w:r>
             <w:fldChar w:fldCharType="separate"/>
           </w:r>
-          <w:hyperlink w:anchor="_Toc149232313" w:history="1">
+          <w:hyperlink w:anchor="_Toc150365070" w:history="1">
             <w:r>
               <w:rPr>
                 <w:rStyle w:val="Hyperlink"/>
@@ -809,7 +811,7 @@
                 <w:noProof/>
                 <w:webHidden/>
               </w:rPr>
-              <w:instrText xml:space="preserve"> PAGEREF _Toc149232313 \h </w:instrText>
+              <w:instrText xml:space="preserve"> PAGEREF _Toc150365070 \h </w:instrText>
             </w:r>
             <w:r>
               <w:rPr>
@@ -852,7 +854,7 @@
               <w:lang w:eastAsia="en-GB"/>
             </w:rPr>
           </w:pPr>
-          <w:hyperlink w:anchor="_Toc149232314" w:history="1">
+          <w:hyperlink w:anchor="_Toc150365071" w:history="1">
             <w:r>
               <w:rPr>
                 <w:rStyle w:val="Hyperlink"/>
@@ -883,7 +885,7 @@
                 <w:noProof/>
                 <w:webHidden/>
               </w:rPr>
-              <w:instrText xml:space="preserve"> PAGEREF _Toc149232314 \h </w:instrText>
+              <w:instrText xml:space="preserve"> PAGEREF _Toc150365071 \h </w:instrText>
             </w:r>
             <w:r>
               <w:rPr>
@@ -926,7 +928,7 @@
               <w:lang w:eastAsia="en-GB"/>
             </w:rPr>
           </w:pPr>
-          <w:hyperlink w:anchor="_Toc149232315" w:history="1">
+          <w:hyperlink w:anchor="_Toc150365072" w:history="1">
             <w:r>
               <w:rPr>
                 <w:rStyle w:val="Hyperlink"/>
@@ -957,7 +959,7 @@
                 <w:noProof/>
                 <w:webHidden/>
               </w:rPr>
-              <w:instrText xml:space="preserve"> PAGEREF _Toc149232315 \h </w:instrText>
+              <w:instrText xml:space="preserve"> PAGEREF _Toc150365072 \h </w:instrText>
             </w:r>
             <w:r>
               <w:rPr>
@@ -1000,7 +1002,7 @@
               <w:lang w:eastAsia="en-GB"/>
             </w:rPr>
           </w:pPr>
-          <w:hyperlink w:anchor="_Toc149232316" w:history="1">
+          <w:hyperlink w:anchor="_Toc150365073" w:history="1">
             <w:r>
               <w:rPr>
                 <w:rStyle w:val="Hyperlink"/>
@@ -1029,7 +1031,7 @@
                 <w:noProof/>
                 <w:webHidden/>
               </w:rPr>
-              <w:instrText xml:space="preserve"> PAGEREF _Toc149232316 \h </w:instrText>
+              <w:instrText xml:space="preserve"> PAGEREF _Toc150365073 \h </w:instrText>
             </w:r>
             <w:r>
               <w:rPr>
@@ -1072,7 +1074,7 @@
               <w:lang w:eastAsia="en-GB"/>
             </w:rPr>
           </w:pPr>
-          <w:hyperlink w:anchor="_Toc149232317" w:history="1">
+          <w:hyperlink w:anchor="_Toc150365074" w:history="1">
             <w:r>
               <w:rPr>
                 <w:rStyle w:val="Hyperlink"/>
@@ -1101,7 +1103,81 @@
                 <w:noProof/>
                 <w:webHidden/>
               </w:rPr>
-              <w:instrText xml:space="preserve"> PAGEREF _Toc149232317 \h </w:instrText>
+              <w:instrText xml:space="preserve"> PAGEREF _Toc150365074 \h </w:instrText>
+            </w:r>
+            <w:r>
+              <w:rPr>
+                <w:noProof/>
+                <w:webHidden/>
+              </w:rPr>
+            </w:r>
+            <w:r>
+              <w:rPr>
+                <w:noProof/>
+                <w:webHidden/>
+              </w:rPr>
+              <w:fldChar w:fldCharType="separate"/>
+            </w:r>
+            <w:r>
+              <w:rPr>
+                <w:noProof/>
+                <w:webHidden/>
+              </w:rPr>
+              <w:t>3</w:t>
+            </w:r>
+            <w:r>
+              <w:rPr>
+                <w:noProof/>
+                <w:webHidden/>
+              </w:rPr>
+              <w:fldChar w:fldCharType="end"/>
+            </w:r>
+          </w:hyperlink>
+        </w:p>
+        <w:p>
+          <w:pPr>
+            <w:pStyle w:val="TOC1"/>
+            <w:tabs>
+              <w:tab w:val="right" w:leader="dot" w:pos="9344"/>
+            </w:tabs>
+            <w:rPr>
+              <w:rFonts w:eastAsiaTheme="minorEastAsia"/>
+              <w:noProof/>
+              <w:lang w:eastAsia="en-GB"/>
+            </w:rPr>
+          </w:pPr>
+          <w:hyperlink w:anchor="_Toc150365075" w:history="1">
+            <w:r>
+              <w:rPr>
+                <w:rStyle w:val="Hyperlink"/>
+                <w:rFonts w:ascii="Times New Roman" w:hAnsi="Times New Roman" w:cs="Times New Roman"/>
+                <w:b/>
+                <w:bCs/>
+                <w:noProof/>
+                <w:lang w:val="ro-RO"/>
+              </w:rPr>
+              <w:t>Bibliografie</w:t>
+            </w:r>
+            <w:r>
+              <w:rPr>
+                <w:noProof/>
+                <w:webHidden/>
+              </w:rPr>
+              <w:tab/>
+            </w:r>
+            <w:r>
+              <w:rPr>
+                <w:noProof/>
+                <w:webHidden/>
+              </w:rPr>
+              <w:fldChar w:fldCharType="begin"/>
+            </w:r>
+            <w:r>
+              <w:rPr>
+                <w:noProof/>
+                <w:webHidden/>
+              </w:rPr>
+              <w:instrText xml:space="preserve"> PAGEREF _Toc150365075 \h </w:instrText>
             </w:r>
             <w:r>
               <w:rPr>
@@ -1183,7 +1259,7 @@
           <w:lang w:val="ro-RO"/>
         </w:rPr>
       </w:pPr>
-      <w:bookmarkStart w:id="0" w:name="_Toc149232313"/>
+      <w:bookmarkStart w:id="0" w:name="_Toc150365070"/>
       <w:r>
         <w:rPr>
           <w:rFonts w:ascii="Times New Roman" w:hAnsi="Times New Roman" w:cs="Times New Roman"/>
@@ -1276,7 +1352,7 @@
           <w:lang w:val="ro-RO"/>
         </w:rPr>
       </w:pPr>
-      <w:bookmarkStart w:id="1" w:name="_Toc149232314"/>
+      <w:bookmarkStart w:id="1" w:name="_Toc150365071"/>
       <w:r>
         <w:rPr>
           <w:rFonts w:ascii="Times New Roman" w:hAnsi="Times New Roman" w:cs="Times New Roman"/>
@@ -1287,9 +1363,104 @@
           <w:u w:val="single"/>
           <w:lang w:val="ro-RO"/>
         </w:rPr>
-        <w:t>D</w:t>
-      </w:r>
-      <w:r>
+        <w:t>Descrierea interacțiunii cu aplicația</w:t>
+      </w:r>
+      <w:bookmarkEnd w:id="1"/>
+    </w:p>
+    <w:p>
+      <w:pPr>
+        <w:rPr>
+          <w:rFonts w:ascii="Times New Roman" w:hAnsi="Times New Roman" w:cs="Times New Roman"/>
+          <w:lang w:val="ro-RO"/>
+        </w:rPr>
+      </w:pPr>
+    </w:p>
+    <w:p>
+      <w:pPr>
+        <w:rPr>
+          <w:rFonts w:ascii="Times New Roman" w:hAnsi="Times New Roman" w:cs="Times New Roman"/>
+          <w:lang w:val="ro-RO"/>
+        </w:rPr>
+      </w:pPr>
+      <w:r>
+        <w:rPr>
+          <w:rFonts w:ascii="Times New Roman" w:hAnsi="Times New Roman" w:cs="Times New Roman"/>
+          <w:lang w:val="ro-RO"/>
+        </w:rPr>
+        <w:tab/>
+        <w:t xml:space="preserve">În ecranul de pornire se stabilește </w:t>
+      </w:r>
+      <w:r>
+        <w:rPr>
+          <w:rFonts w:ascii="Times New Roman" w:hAnsi="Times New Roman" w:cs="Times New Roman"/>
+          <w:lang w:val="ro-RO"/>
+        </w:rPr>
+        <w:t xml:space="preserve">adresa ip a serverului și </w:t>
+      </w:r>
+      <w:r>
+        <w:rPr>
+          <w:rFonts w:ascii="Times New Roman" w:hAnsi="Times New Roman" w:cs="Times New Roman"/>
+          <w:lang w:val="ro-RO"/>
+        </w:rPr>
+        <w:t>portul pe care se interceptează traficul și fișierul de reguli pentru gestionarea acestuia.</w:t>
+      </w:r>
+      <w:r>
+        <w:rPr>
+          <w:rFonts w:ascii="Times New Roman" w:hAnsi="Times New Roman" w:cs="Times New Roman"/>
+          <w:lang w:val="ro-RO"/>
+        </w:rPr>
+        <w:t xml:space="preserve"> Aplicația așteaptă răspunsul de acceptare a conexiunii din partea serverului și începe interceptarea traficului pe portul stabilit. </w:t>
+      </w:r>
+      <w:r>
+        <w:rPr>
+          <w:rFonts w:ascii="Times New Roman" w:hAnsi="Times New Roman" w:cs="Times New Roman"/>
+          <w:lang w:val="ro-RO"/>
+        </w:rPr>
+        <w:t xml:space="preserve"> </w:t>
+      </w:r>
+    </w:p>
+    <w:p>
+      <w:pPr>
+        <w:rPr>
+          <w:rFonts w:ascii="Times New Roman" w:hAnsi="Times New Roman" w:cs="Times New Roman"/>
+          <w:lang w:val="ro-RO"/>
+        </w:rPr>
+      </w:pPr>
+      <w:r>
+        <w:rPr>
+          <w:rFonts w:ascii="Times New Roman" w:hAnsi="Times New Roman" w:cs="Times New Roman"/>
+          <w:lang w:val="ro-RO"/>
+        </w:rPr>
+        <w:tab/>
+        <w:t>După pornirea interceptării, la pachetele primite utilizatorul va primi codul hexazecimal și opțiunea de forward, drop sau modify.</w:t>
+      </w:r>
+      <w:r>
+        <w:rPr>
+          <w:rFonts w:ascii="Times New Roman" w:hAnsi="Times New Roman" w:cs="Times New Roman"/>
+          <w:lang w:val="ro-RO"/>
+        </w:rPr>
+        <w:t xml:space="preserve"> De asemena, se vor detecta caracteristici ale protocoalelor de comunicație cum ar fi nume, dimensiune.</w:t>
+      </w:r>
+    </w:p>
+    <w:p>
+      <w:pPr>
+        <w:ind w:firstLine="720"/>
+        <w:rPr>
+          <w:rFonts w:ascii="Times New Roman" w:hAnsi="Times New Roman" w:cs="Times New Roman"/>
+          <w:lang w:val="ro-RO"/>
+        </w:rPr>
+      </w:pPr>
+      <w:r>
+        <w:rPr>
+          <w:rFonts w:ascii="Times New Roman" w:hAnsi="Times New Roman" w:cs="Times New Roman"/>
+          <w:lang w:val="ro-RO"/>
+        </w:rPr>
+        <w:t>În sprijinul detecției protocoalelor custom, se vor compara string-urile de date ale pachetelor trimise pentru a identifica secvențele comune ce pot reprezentare un warning.</w:t>
+      </w:r>
+    </w:p>
+    <w:p>
+      <w:pPr>
+        <w:pStyle w:val="Heading1"/>
         <w:rPr>
           <w:rFonts w:ascii="Times New Roman" w:hAnsi="Times New Roman" w:cs="Times New Roman"/>
           <w:b/>
@@ -1299,104 +1470,11 @@
           <w:u w:val="single"/>
           <w:lang w:val="ro-RO"/>
         </w:rPr>
-        <w:t>escrierea interacțiunii cu aplicația</w:t>
-      </w:r>
-      <w:bookmarkEnd w:id="1"/>
-    </w:p>
-    <w:p>
-      <w:pPr>
-        <w:rPr>
-          <w:rFonts w:ascii="Times New Roman" w:hAnsi="Times New Roman" w:cs="Times New Roman"/>
-          <w:lang w:val="ro-RO"/>
-        </w:rPr>
-      </w:pPr>
-    </w:p>
-    <w:p>
-      <w:pPr>
-        <w:rPr>
-          <w:rFonts w:ascii="Times New Roman" w:hAnsi="Times New Roman" w:cs="Times New Roman"/>
-          <w:lang w:val="ro-RO"/>
-        </w:rPr>
-      </w:pPr>
-      <w:r>
-        <w:rPr>
-          <w:rFonts w:ascii="Times New Roman" w:hAnsi="Times New Roman" w:cs="Times New Roman"/>
-          <w:lang w:val="ro-RO"/>
-        </w:rPr>
-        <w:tab/>
-        <w:t xml:space="preserve">În ecranul de pornire se stabilește </w:t>
-      </w:r>
-      <w:r>
-        <w:rPr>
-          <w:rFonts w:ascii="Times New Roman" w:hAnsi="Times New Roman" w:cs="Times New Roman"/>
-          <w:lang w:val="ro-RO"/>
-        </w:rPr>
-        <w:t xml:space="preserve">adresa ip a serverului și </w:t>
-      </w:r>
-      <w:r>
-        <w:rPr>
-          <w:rFonts w:ascii="Times New Roman" w:hAnsi="Times New Roman" w:cs="Times New Roman"/>
-          <w:lang w:val="ro-RO"/>
-        </w:rPr>
-        <w:t>portul pe care se interceptează traficul și fișierul de reguli pentru gestionarea acestuia.</w:t>
-      </w:r>
-      <w:r>
-        <w:rPr>
-          <w:rFonts w:ascii="Times New Roman" w:hAnsi="Times New Roman" w:cs="Times New Roman"/>
-          <w:lang w:val="ro-RO"/>
-        </w:rPr>
-        <w:t xml:space="preserve"> Aplicația așteaptă răspunsul de acceptare a conexiunii din partea serverului și începe interceptarea traficului pe portul stabilit. </w:t>
-      </w:r>
-      <w:r>
-        <w:rPr>
-          <w:rFonts w:ascii="Times New Roman" w:hAnsi="Times New Roman" w:cs="Times New Roman"/>
-          <w:lang w:val="ro-RO"/>
-        </w:rPr>
-        <w:t xml:space="preserve"> </w:t>
-      </w:r>
-    </w:p>
-    <w:p>
-      <w:pPr>
-        <w:rPr>
-          <w:rFonts w:ascii="Times New Roman" w:hAnsi="Times New Roman" w:cs="Times New Roman"/>
-          <w:lang w:val="ro-RO"/>
-        </w:rPr>
-      </w:pPr>
-      <w:r>
-        <w:rPr>
-          <w:rFonts w:ascii="Times New Roman" w:hAnsi="Times New Roman" w:cs="Times New Roman"/>
-          <w:lang w:val="ro-RO"/>
-        </w:rPr>
-        <w:tab/>
-        <w:t>După pornirea interceptării, la pachetele primite utilizatorul va primi codul hexazecimal și opțiunea de forward, drop sau modify.</w:t>
-      </w:r>
-      <w:r>
-        <w:rPr>
-          <w:rFonts w:ascii="Times New Roman" w:hAnsi="Times New Roman" w:cs="Times New Roman"/>
-          <w:lang w:val="ro-RO"/>
-        </w:rPr>
-        <w:t xml:space="preserve"> De asemena, se vor detecta caracteristici ale protocoalelor de comunicație cum ar fi nume, dimensiune.</w:t>
-      </w:r>
-    </w:p>
-    <w:p>
-      <w:pPr>
-        <w:ind w:firstLine="720"/>
-        <w:rPr>
-          <w:rFonts w:ascii="Times New Roman" w:hAnsi="Times New Roman" w:cs="Times New Roman"/>
-          <w:lang w:val="ro-RO"/>
-        </w:rPr>
-      </w:pPr>
-      <w:r>
-        <w:rPr>
-          <w:rFonts w:ascii="Times New Roman" w:hAnsi="Times New Roman" w:cs="Times New Roman"/>
-          <w:lang w:val="ro-RO"/>
-        </w:rPr>
-        <w:t>În sprijinul detecției protocoalelor custom, se vor compara string-urile de date ale pachetelor trimise pentru a identifica secvențele comune ce pot reprezentare un warning.</w:t>
-      </w:r>
-    </w:p>
-    <w:p>
-      <w:pPr>
-        <w:pStyle w:val="Heading1"/>
+      </w:pPr>
+      <w:bookmarkStart w:id="2" w:name="_Toc129681346"/>
+      <w:bookmarkStart w:id="3" w:name="_Toc148893550"/>
+      <w:bookmarkStart w:id="4" w:name="_Toc150365072"/>
+      <w:r>
         <w:rPr>
           <w:rFonts w:ascii="Times New Roman" w:hAnsi="Times New Roman" w:cs="Times New Roman"/>
           <w:b/>
@@ -1406,10 +1484,9 @@
           <w:u w:val="single"/>
           <w:lang w:val="ro-RO"/>
         </w:rPr>
-      </w:pPr>
-      <w:bookmarkStart w:id="2" w:name="_Toc129681346"/>
-      <w:bookmarkStart w:id="3" w:name="_Toc148893550"/>
-      <w:bookmarkStart w:id="4" w:name="_Toc149232315"/>
+        <w:t xml:space="preserve">Descrierea </w:t>
+      </w:r>
+      <w:bookmarkEnd w:id="2"/>
       <w:r>
         <w:rPr>
           <w:rFonts w:ascii="Times New Roman" w:hAnsi="Times New Roman" w:cs="Times New Roman"/>
@@ -1420,19 +1497,6 @@
           <w:u w:val="single"/>
           <w:lang w:val="ro-RO"/>
         </w:rPr>
-        <w:t xml:space="preserve">Descrierea </w:t>
-      </w:r>
-      <w:bookmarkEnd w:id="2"/>
-      <w:r>
-        <w:rPr>
-          <w:rFonts w:ascii="Times New Roman" w:hAnsi="Times New Roman" w:cs="Times New Roman"/>
-          <w:b/>
-          <w:bCs/>
-          <w:sz w:val="40"/>
-          <w:szCs w:val="40"/>
-          <w:u w:val="single"/>
-          <w:lang w:val="ro-RO"/>
-        </w:rPr>
         <w:t>cerințelor</w:t>
       </w:r>
       <w:bookmarkEnd w:id="3"/>
@@ -1448,7 +1512,7 @@
         </w:rPr>
       </w:pPr>
       <w:bookmarkStart w:id="5" w:name="_Toc148893551"/>
-      <w:bookmarkStart w:id="6" w:name="_Toc149232316"/>
+      <w:bookmarkStart w:id="6" w:name="_Toc150365073"/>
       <w:r>
         <w:rPr>
           <w:rFonts w:ascii="Times New Roman" w:hAnsi="Times New Roman" w:cs="Times New Roman"/>
@@ -1659,7 +1723,7 @@
         </w:rPr>
       </w:pPr>
       <w:bookmarkStart w:id="7" w:name="_Toc148893552"/>
-      <w:bookmarkStart w:id="8" w:name="_Toc149232317"/>
+      <w:bookmarkStart w:id="8" w:name="_Toc150365074"/>
       <w:r>
         <w:rPr>
           <w:rFonts w:ascii="Times New Roman" w:hAnsi="Times New Roman" w:cs="Times New Roman"/>
@@ -1710,8 +1774,384 @@
         <w:t>înregistrarea acțiunilor în cadrul aplicației (History Log) - modificările, transmiterea sau blocarea de pachete se vor înregistra automat la nivelul fișierelor interne ale aplicației.</w:t>
       </w:r>
     </w:p>
+    <w:p>
+      <w:pPr>
+        <w:rPr>
+          <w:rFonts w:ascii="Times New Roman" w:hAnsi="Times New Roman" w:cs="Times New Roman"/>
+          <w:lang w:val="ro-RO"/>
+        </w:rPr>
+      </w:pPr>
+      <w:r>
+        <w:rPr>
+          <w:rFonts w:ascii="Times New Roman" w:hAnsi="Times New Roman" w:cs="Times New Roman"/>
+          <w:lang w:val="ro-RO"/>
+        </w:rPr>
+        <w:br w:type="page"/>
+      </w:r>
+    </w:p>
+    <w:p>
+      <w:pPr>
+        <w:pStyle w:val="Heading1"/>
+        <w:rPr>
+          <w:rFonts w:ascii="Times New Roman" w:hAnsi="Times New Roman" w:cs="Times New Roman"/>
+          <w:b/>
+          <w:bCs/>
+          <w:sz w:val="40"/>
+          <w:szCs w:val="40"/>
+          <w:u w:val="single"/>
+          <w:lang w:val="ro-RO"/>
+        </w:rPr>
+      </w:pPr>
+      <w:bookmarkStart w:id="9" w:name="_Toc150365075"/>
+      <w:r>
+        <w:rPr>
+          <w:rFonts w:ascii="Times New Roman" w:hAnsi="Times New Roman" w:cs="Times New Roman"/>
+          <w:b/>
+          <w:bCs/>
+          <w:sz w:val="40"/>
+          <w:szCs w:val="40"/>
+          <w:u w:val="single"/>
+          <w:lang w:val="ro-RO"/>
+        </w:rPr>
+        <w:lastRenderedPageBreak/>
+        <w:t>Bibliografie</w:t>
+      </w:r>
+      <w:bookmarkEnd w:id="9"/>
+    </w:p>
+    <w:p>
+      <w:pPr>
+        <w:pStyle w:val="ListParagraph"/>
+        <w:numPr>
+          <w:ilvl w:val="0"/>
+          <w:numId w:val="14"/>
+        </w:numPr>
+        <w:rPr>
+          <w:rFonts w:ascii="Times New Roman" w:hAnsi="Times New Roman" w:cs="Times New Roman"/>
+          <w:lang w:val="ro-RO"/>
+        </w:rPr>
+      </w:pPr>
+      <w:r>
+        <w:rPr>
+          <w:rFonts w:ascii="Times New Roman" w:hAnsi="Times New Roman" w:cs="Times New Roman"/>
+          <w:lang w:val="ro-RO"/>
+        </w:rPr>
+        <w:t>https://youtu.be/j9-Y0KWVJ1k?si=_qeVLQfjj9qJT2Qq</w:t>
+      </w:r>
+    </w:p>
+    <w:p>
+      <w:pPr>
+        <w:pStyle w:val="ListParagraph"/>
+        <w:numPr>
+          <w:ilvl w:val="0"/>
+          <w:numId w:val="14"/>
+        </w:numPr>
+        <w:rPr>
+          <w:rFonts w:ascii="Times New Roman" w:hAnsi="Times New Roman" w:cs="Times New Roman"/>
+          <w:lang w:val="ro-RO"/>
+        </w:rPr>
+      </w:pPr>
+      <w:r>
+        <w:rPr>
+          <w:rFonts w:ascii="Times New Roman" w:hAnsi="Times New Roman" w:cs="Times New Roman"/>
+          <w:lang w:val="ro-RO"/>
+        </w:rPr>
+        <w:t>https://youtu.be/qcXO93wgSQk?si=OBq3y1BQrjFWwXRN</w:t>
+      </w:r>
+    </w:p>
+    <w:p>
+      <w:pPr>
+        <w:pStyle w:val="ListParagraph"/>
+        <w:numPr>
+          <w:ilvl w:val="0"/>
+          <w:numId w:val="14"/>
+        </w:numPr>
+        <w:rPr>
+          <w:rFonts w:ascii="Times New Roman" w:hAnsi="Times New Roman" w:cs="Times New Roman"/>
+          <w:lang w:val="ro-RO"/>
+        </w:rPr>
+      </w:pPr>
+      <w:r>
+        <w:rPr>
+          <w:rFonts w:ascii="Times New Roman" w:hAnsi="Times New Roman" w:cs="Times New Roman"/>
+          <w:lang w:val="ro-RO"/>
+        </w:rPr>
+        <w:t>https://youtu.be/QuCzG04Gypk?si=S5VfYtJUA9nRm4JC</w:t>
+      </w:r>
+    </w:p>
+    <w:p>
+      <w:pPr>
+        <w:pStyle w:val="ListParagraph"/>
+        <w:numPr>
+          <w:ilvl w:val="0"/>
+          <w:numId w:val="14"/>
+        </w:numPr>
+        <w:rPr>
+          <w:rFonts w:ascii="Times New Roman" w:hAnsi="Times New Roman" w:cs="Times New Roman"/>
+          <w:lang w:val="ro-RO"/>
+        </w:rPr>
+      </w:pPr>
+      <w:r>
+        <w:rPr>
+          <w:rFonts w:ascii="Times New Roman" w:hAnsi="Times New Roman" w:cs="Times New Roman"/>
+          <w:lang w:val="ro-RO"/>
+        </w:rPr>
+        <w:t>https://youtu.be/g2iSPBmRZ7M?si=IF94-yCE3_1DoVh9</w:t>
+      </w:r>
+    </w:p>
+    <w:p>
+      <w:pPr>
+        <w:pStyle w:val="ListParagraph"/>
+        <w:numPr>
+          <w:ilvl w:val="0"/>
+          <w:numId w:val="14"/>
+        </w:numPr>
+        <w:rPr>
+          <w:rFonts w:ascii="Times New Roman" w:hAnsi="Times New Roman" w:cs="Times New Roman"/>
+          <w:lang w:val="ro-RO"/>
+        </w:rPr>
+      </w:pPr>
+      <w:r>
+        <w:rPr>
+          <w:rFonts w:ascii="Times New Roman" w:hAnsi="Times New Roman" w:cs="Times New Roman"/>
+          <w:lang w:val="ro-RO"/>
+        </w:rPr>
+        <w:t>https://youtu.be/btr3mj4DOjU?si=Vc5mt_ndKYeXts8V</w:t>
+      </w:r>
+    </w:p>
+    <w:p>
+      <w:pPr>
+        <w:pStyle w:val="ListParagraph"/>
+        <w:numPr>
+          <w:ilvl w:val="0"/>
+          <w:numId w:val="14"/>
+        </w:numPr>
+        <w:rPr>
+          <w:rFonts w:ascii="Times New Roman" w:hAnsi="Times New Roman" w:cs="Times New Roman"/>
+          <w:lang w:val="ro-RO"/>
+        </w:rPr>
+      </w:pPr>
+      <w:r>
+        <w:rPr>
+          <w:rFonts w:ascii="Times New Roman" w:hAnsi="Times New Roman" w:cs="Times New Roman"/>
+          <w:lang w:val="ro-RO"/>
+        </w:rPr>
+        <w:t>https://youtu.be/KOibBdrdyY0?si=CDcKvxM3kRKrrKwX</w:t>
+      </w:r>
+    </w:p>
+    <w:p>
+      <w:pPr>
+        <w:pStyle w:val="ListParagraph"/>
+        <w:numPr>
+          <w:ilvl w:val="0"/>
+          <w:numId w:val="14"/>
+        </w:numPr>
+        <w:rPr>
+          <w:rFonts w:ascii="Times New Roman" w:hAnsi="Times New Roman" w:cs="Times New Roman"/>
+          <w:lang w:val="ro-RO"/>
+        </w:rPr>
+      </w:pPr>
+      <w:r>
+        <w:rPr>
+          <w:rFonts w:ascii="Times New Roman" w:hAnsi="Times New Roman" w:cs="Times New Roman"/>
+          <w:lang w:val="ro-RO"/>
+        </w:rPr>
+        <w:t>https://www.youtube.com/watch?v=ibnUI-amsj8&amp;pp=ygUOdGNwIHByb3h5IGluIGM%3D&amp;ab_channel=HusseinNasser</w:t>
+      </w:r>
+    </w:p>
+    <w:p>
+      <w:pPr>
+        <w:pStyle w:val="ListParagraph"/>
+        <w:numPr>
+          <w:ilvl w:val="0"/>
+          <w:numId w:val="14"/>
+        </w:numPr>
+        <w:rPr>
+          <w:rFonts w:ascii="Times New Roman" w:hAnsi="Times New Roman" w:cs="Times New Roman"/>
+          <w:lang w:val="ro-RO"/>
+        </w:rPr>
+      </w:pPr>
+      <w:hyperlink r:id="rId10" w:history="1">
+        <w:r>
+          <w:rPr>
+            <w:rStyle w:val="Hyperlink"/>
+            <w:rFonts w:ascii="Times New Roman" w:hAnsi="Times New Roman" w:cs="Times New Roman"/>
+            <w:lang w:val="ro-RO"/>
+          </w:rPr>
+          <w:t>https://www.youtube.com/watch?v=iApNzWZG-10&amp;pp=ygUZcHJveHkgc2VydmVyIHByb3h5IGNsaWVudA%3D%3D&amp;ab_channel=LiveOverflow</w:t>
+        </w:r>
+      </w:hyperlink>
+    </w:p>
+    <w:p>
+      <w:pPr>
+        <w:pStyle w:val="ListParagraph"/>
+        <w:numPr>
+          <w:ilvl w:val="0"/>
+          <w:numId w:val="14"/>
+        </w:numPr>
+        <w:rPr>
+          <w:rFonts w:ascii="Times New Roman" w:hAnsi="Times New Roman" w:cs="Times New Roman"/>
+          <w:lang w:val="ro-RO"/>
+        </w:rPr>
+      </w:pPr>
+      <w:r>
+        <w:rPr>
+          <w:rFonts w:ascii="Times New Roman" w:hAnsi="Times New Roman" w:cs="Times New Roman"/>
+          <w:lang w:val="ro-RO"/>
+        </w:rPr>
+        <w:t>https://www.geeksforgeeks.org/proxy-design-pattern/</w:t>
+      </w:r>
+    </w:p>
+    <w:p>
+      <w:pPr>
+        <w:pStyle w:val="ListParagraph"/>
+        <w:numPr>
+          <w:ilvl w:val="0"/>
+          <w:numId w:val="14"/>
+        </w:numPr>
+        <w:rPr>
+          <w:rFonts w:ascii="Times New Roman" w:hAnsi="Times New Roman" w:cs="Times New Roman"/>
+          <w:lang w:val="ro-RO"/>
+        </w:rPr>
+      </w:pPr>
+      <w:r>
+        <w:rPr>
+          <w:rFonts w:ascii="Times New Roman" w:hAnsi="Times New Roman" w:cs="Times New Roman"/>
+          <w:lang w:val="ro-RO"/>
+        </w:rPr>
+        <w:t>https://javascript.plainenglish.io/build-your-own-forward-and-reverse-proxy-server-using-node-js-from-scratch-eaa0f8d69e1f</w:t>
+      </w:r>
+    </w:p>
+    <w:p>
+      <w:pPr>
+        <w:pStyle w:val="ListParagraph"/>
+        <w:numPr>
+          <w:ilvl w:val="0"/>
+          <w:numId w:val="14"/>
+        </w:numPr>
+        <w:rPr>
+          <w:rFonts w:ascii="Times New Roman" w:hAnsi="Times New Roman" w:cs="Times New Roman"/>
+          <w:lang w:val="ro-RO"/>
+        </w:rPr>
+      </w:pPr>
+      <w:r>
+        <w:rPr>
+          <w:rFonts w:ascii="Times New Roman" w:hAnsi="Times New Roman" w:cs="Times New Roman"/>
+          <w:lang w:val="ro-RO"/>
+        </w:rPr>
+        <w:t>https://www.winpcap.org/docs/docs_412/html/funcs_2pcap_8h.html</w:t>
+      </w:r>
+    </w:p>
+    <w:p>
+      <w:pPr>
+        <w:pStyle w:val="ListParagraph"/>
+        <w:numPr>
+          <w:ilvl w:val="0"/>
+          <w:numId w:val="14"/>
+        </w:numPr>
+        <w:rPr>
+          <w:rFonts w:ascii="Times New Roman" w:hAnsi="Times New Roman" w:cs="Times New Roman"/>
+          <w:lang w:val="ro-RO"/>
+        </w:rPr>
+      </w:pPr>
+      <w:r>
+        <w:rPr>
+          <w:rFonts w:ascii="Times New Roman" w:hAnsi="Times New Roman" w:cs="Times New Roman"/>
+          <w:lang w:val="ro-RO"/>
+        </w:rPr>
+        <w:t>https://github.com/the-tcpdump-group/libpcap/blob/master/pcap/pcap.h</w:t>
+      </w:r>
+    </w:p>
+    <w:p>
+      <w:pPr>
+        <w:pStyle w:val="ListParagraph"/>
+        <w:numPr>
+          <w:ilvl w:val="0"/>
+          <w:numId w:val="14"/>
+        </w:numPr>
+        <w:rPr>
+          <w:rFonts w:ascii="Times New Roman" w:hAnsi="Times New Roman" w:cs="Times New Roman"/>
+          <w:lang w:val="ro-RO"/>
+        </w:rPr>
+      </w:pPr>
+      <w:r>
+        <w:rPr>
+          <w:rFonts w:ascii="Times New Roman" w:hAnsi="Times New Roman" w:cs="Times New Roman"/>
+          <w:lang w:val="ro-RO"/>
+        </w:rPr>
+        <w:t>https://www.tcpdump.org/pcap.html</w:t>
+      </w:r>
+    </w:p>
+    <w:p>
+      <w:pPr>
+        <w:pStyle w:val="ListParagraph"/>
+        <w:numPr>
+          <w:ilvl w:val="0"/>
+          <w:numId w:val="14"/>
+        </w:numPr>
+        <w:rPr>
+          <w:rFonts w:ascii="Times New Roman" w:hAnsi="Times New Roman" w:cs="Times New Roman"/>
+          <w:lang w:val="ro-RO"/>
+        </w:rPr>
+      </w:pPr>
+      <w:r>
+        <w:rPr>
+          <w:rFonts w:ascii="Times New Roman" w:hAnsi="Times New Roman" w:cs="Times New Roman"/>
+          <w:lang w:val="ro-RO"/>
+        </w:rPr>
+        <w:t>https://www.cloudflare.com/learning/network-layer/what-is-a-computer-port/#main-content</w:t>
+      </w:r>
+    </w:p>
+    <w:p>
+      <w:pPr>
+        <w:pStyle w:val="ListParagraph"/>
+        <w:numPr>
+          <w:ilvl w:val="0"/>
+          <w:numId w:val="14"/>
+        </w:numPr>
+        <w:rPr>
+          <w:rFonts w:ascii="Times New Roman" w:hAnsi="Times New Roman" w:cs="Times New Roman"/>
+          <w:lang w:val="ro-RO"/>
+        </w:rPr>
+      </w:pPr>
+      <w:r>
+        <w:rPr>
+          <w:rFonts w:ascii="Times New Roman" w:hAnsi="Times New Roman" w:cs="Times New Roman"/>
+          <w:lang w:val="ro-RO"/>
+        </w:rPr>
+        <w:t>https://cromwell-intl.com/networking/protocols.html</w:t>
+      </w:r>
+    </w:p>
+    <w:p>
+      <w:pPr>
+        <w:pStyle w:val="ListParagraph"/>
+        <w:numPr>
+          <w:ilvl w:val="0"/>
+          <w:numId w:val="14"/>
+        </w:numPr>
+        <w:rPr>
+          <w:rFonts w:ascii="Times New Roman" w:hAnsi="Times New Roman" w:cs="Times New Roman"/>
+          <w:lang w:val="ro-RO"/>
+        </w:rPr>
+      </w:pPr>
+      <w:r>
+        <w:rPr>
+          <w:rFonts w:ascii="Times New Roman" w:hAnsi="Times New Roman" w:cs="Times New Roman"/>
+          <w:lang w:val="ro-RO"/>
+        </w:rPr>
+        <w:t>https://www.winpcap.org/docs/docs_40_2/html/functions_vars.html</w:t>
+      </w:r>
+    </w:p>
+    <w:p>
+      <w:pPr>
+        <w:ind w:left="360"/>
+        <w:rPr>
+          <w:rFonts w:ascii="Times New Roman" w:hAnsi="Times New Roman" w:cs="Times New Roman"/>
+          <w:lang w:val="ro-RO"/>
+        </w:rPr>
+      </w:pPr>
+    </w:p>
     <w:sectPr>
-      <w:footerReference w:type="default" r:id="rId10"/>
+      <w:footerReference w:type="default" r:id="rId11"/>
       <w:pgSz w:w="11906" w:h="16838"/>
       <w:pgMar w:top="1134" w:right="1134" w:bottom="1134" w:left="1418" w:header="709" w:footer="709" w:gutter="0"/>
       <w:cols w:space="708"/>
@@ -2706,6 +3146,92 @@
     </w:lvl>
   </w:abstractNum>
   <w:abstractNum w:abstractNumId="8" w15:restartNumberingAfterBreak="0">
+    <w:nsid w:val="3AFE5CFA"/>
+    <w:multiLevelType w:val="hybridMultilevel"/>
+    <w:tmpl w:val="5DAC0290"/>
+    <w:lvl w:ilvl="0" w:tplc="0809000F">
+      <w:start w:val="1"/>
+      <w:numFmt w:val="decimal"/>
+      <w:lvlText w:val="%1."/>
+      <w:lvlJc w:val="left"/>
+      <w:pPr>
+        <w:ind w:left="720" w:hanging="360"/>
+      </w:pPr>
+    </w:lvl>
+    <w:lvl w:ilvl="1" w:tplc="08090019" w:tentative="1">
+      <w:start w:val="1"/>
+      <w:numFmt w:val="lowerLetter"/>
+      <w:lvlText w:val="%2."/>
+      <w:lvlJc w:val="left"/>
+      <w:pPr>
+        <w:ind w:left="1440" w:hanging="360"/>
+      </w:pPr>
+    </w:lvl>
+    <w:lvl w:ilvl="2" w:tplc="0809001B" w:tentative="1">
+      <w:start w:val="1"/>
+      <w:numFmt w:val="lowerRoman"/>
+      <w:lvlText w:val="%3."/>
+      <w:lvlJc w:val="right"/>
+      <w:pPr>
+        <w:ind w:left="2160" w:hanging="180"/>
+      </w:pPr>
+    </w:lvl>
+    <w:lvl w:ilvl="3" w:tplc="0809000F" w:tentative="1">
+      <w:start w:val="1"/>
+      <w:numFmt w:val="decimal"/>
+      <w:lvlText w:val="%4."/>
+      <w:lvlJc w:val="left"/>
+      <w:pPr>
+        <w:ind w:left="2880" w:hanging="360"/>
+      </w:pPr>
+    </w:lvl>
+    <w:lvl w:ilvl="4" w:tplc="08090019" w:tentative="1">
+      <w:start w:val="1"/>
+      <w:numFmt w:val="lowerLetter"/>
+      <w:lvlText w:val="%5."/>
+      <w:lvlJc w:val="left"/>
+      <w:pPr>
+        <w:ind w:left="3600" w:hanging="360"/>
+      </w:pPr>
+    </w:lvl>
+    <w:lvl w:ilvl="5" w:tplc="0809001B" w:tentative="1">
+      <w:start w:val="1"/>
+      <w:numFmt w:val="lowerRoman"/>
+      <w:lvlText w:val="%6."/>
+      <w:lvlJc w:val="right"/>
+      <w:pPr>
+        <w:ind w:left="4320" w:hanging="180"/>
+      </w:pPr>
+    </w:lvl>
+    <w:lvl w:ilvl="6" w:tplc="0809000F" w:tentative="1">
+      <w:start w:val="1"/>
+      <w:numFmt w:val="decimal"/>
+      <w:lvlText w:val="%7."/>
+      <w:lvlJc w:val="left"/>
+      <w:pPr>
+        <w:ind w:left="5040" w:hanging="360"/>
+      </w:pPr>
+    </w:lvl>
+    <w:lvl w:ilvl="7" w:tplc="08090019" w:tentative="1">
+      <w:start w:val="1"/>
+      <w:numFmt w:val="lowerLetter"/>
+      <w:lvlText w:val="%8."/>
+      <w:lvlJc w:val="left"/>
+      <w:pPr>
+        <w:ind w:left="5760" w:hanging="360"/>
+      </w:pPr>
+    </w:lvl>
+    <w:lvl w:ilvl="8" w:tplc="0809001B" w:tentative="1">
+      <w:start w:val="1"/>
+      <w:numFmt w:val="lowerRoman"/>
+      <w:lvlText w:val="%9."/>
+      <w:lvlJc w:val="right"/>
+      <w:pPr>
+        <w:ind w:left="6480" w:hanging="180"/>
+      </w:pPr>
+    </w:lvl>
+  </w:abstractNum>
+  <w:abstractNum w:abstractNumId="9" w15:restartNumberingAfterBreak="0">
     <w:nsid w:val="42613EA9"/>
     <w:multiLevelType w:val="multilevel"/>
     <w:tmpl w:val="377AA172"/>
@@ -2818,7 +3344,7 @@
       </w:pPr>
     </w:lvl>
   </w:abstractNum>
-  <w:abstractNum w:abstractNumId="9" w15:restartNumberingAfterBreak="0">
+  <w:abstractNum w:abstractNumId="10" w15:restartNumberingAfterBreak="0">
     <w:nsid w:val="4D2E2531"/>
     <w:multiLevelType w:val="hybridMultilevel"/>
     <w:tmpl w:val="BA04B35A"/>
@@ -2907,7 +3433,7 @@
       </w:pPr>
     </w:lvl>
   </w:abstractNum>
-  <w:abstractNum w:abstractNumId="10" w15:restartNumberingAfterBreak="0">
+  <w:abstractNum w:abstractNumId="11" w15:restartNumberingAfterBreak="0">
     <w:nsid w:val="53413390"/>
     <w:multiLevelType w:val="hybridMultilevel"/>
     <w:tmpl w:val="2F3214E2"/>
@@ -2996,7 +3522,7 @@
       </w:pPr>
     </w:lvl>
   </w:abstractNum>
-  <w:abstractNum w:abstractNumId="11" w15:restartNumberingAfterBreak="0">
+  <w:abstractNum w:abstractNumId="12" w15:restartNumberingAfterBreak="0">
     <w:nsid w:val="65874B5F"/>
     <w:multiLevelType w:val="hybridMultilevel"/>
     <w:tmpl w:val="C8FCFD76"/>
@@ -3085,7 +3611,7 @@
       </w:pPr>
     </w:lvl>
   </w:abstractNum>
-  <w:abstractNum w:abstractNumId="12" w15:restartNumberingAfterBreak="0">
+  <w:abstractNum w:abstractNumId="13" w15:restartNumberingAfterBreak="0">
     <w:nsid w:val="790055E5"/>
     <w:multiLevelType w:val="hybridMultilevel"/>
     <w:tmpl w:val="051EA612"/>
@@ -3181,7 +3707,7 @@
     <w:abstractNumId w:val="6"/>
   </w:num>
   <w:num w:numId="3">
-    <w:abstractNumId w:val="9"/>
+    <w:abstractNumId w:val="10"/>
   </w:num>
   <w:num w:numId="4">
     <w:abstractNumId w:val="7"/>
@@ -3190,28 +3716,31 @@
     <w:abstractNumId w:val="5"/>
   </w:num>
   <w:num w:numId="6">
-    <w:abstractNumId w:val="8"/>
+    <w:abstractNumId w:val="9"/>
   </w:num>
   <w:num w:numId="7">
     <w:abstractNumId w:val="2"/>
   </w:num>
   <w:num w:numId="8">
-    <w:abstractNumId w:val="11"/>
+    <w:abstractNumId w:val="12"/>
   </w:num>
   <w:num w:numId="9">
     <w:abstractNumId w:val="4"/>
   </w:num>
   <w:num w:numId="10">
-    <w:abstractNumId w:val="10"/>
+    <w:abstractNumId w:val="11"/>
   </w:num>
   <w:num w:numId="11">
-    <w:abstractNumId w:val="12"/>
+    <w:abstractNumId w:val="13"/>
   </w:num>
   <w:num w:numId="12">
     <w:abstractNumId w:val="0"/>
   </w:num>
   <w:num w:numId="13">
     <w:abstractNumId w:val="1"/>
+  </w:num>
+  <w:num w:numId="14">
+    <w:abstractNumId w:val="8"/>
   </w:num>
 </w:numbering>
 </file>
@@ -3978,6 +4507,18 @@
       <w:lang w:val="en-US"/>
     </w:rPr>
   </w:style>
+  <w:style w:type="character" w:styleId="UnresolvedMention">
+    <w:name w:val="Unresolved Mention"/>
+    <w:basedOn w:val="DefaultParagraphFont"/>
+    <w:uiPriority w:val="99"/>
+    <w:semiHidden/>
+    <w:unhideWhenUsed/>
+    <w:rsid w:val="000646C4"/>
+    <w:rPr>
+      <w:color w:val="605E5C"/>
+      <w:shd w:val="clear" w:color="auto" w:fill="E1DFDD"/>
+    </w:rPr>
+  </w:style>
 </w:styles>
 </file>
 

</xml_diff>

<commit_message>
cod actual --verificare adresa ip
</commit_message>
<xml_diff>
--- a/1_SRD/Software_Requirements.docx
+++ b/1_SRD/Software_Requirements.docx
@@ -780,7 +780,7 @@
           <w:r>
             <w:fldChar w:fldCharType="separate"/>
           </w:r>
-          <w:hyperlink w:anchor="_Toc150365070" w:history="1">
+          <w:hyperlink w:anchor="_Toc150365094" w:history="1">
             <w:r>
               <w:rPr>
                 <w:rStyle w:val="Hyperlink"/>
@@ -811,7 +811,7 @@
                 <w:noProof/>
                 <w:webHidden/>
               </w:rPr>
-              <w:instrText xml:space="preserve"> PAGEREF _Toc150365070 \h </w:instrText>
+              <w:instrText xml:space="preserve"> PAGEREF _Toc150365094 \h </w:instrText>
             </w:r>
             <w:r>
               <w:rPr>
@@ -854,7 +854,7 @@
               <w:lang w:eastAsia="en-GB"/>
             </w:rPr>
           </w:pPr>
-          <w:hyperlink w:anchor="_Toc150365071" w:history="1">
+          <w:hyperlink w:anchor="_Toc150365095" w:history="1">
             <w:r>
               <w:rPr>
                 <w:rStyle w:val="Hyperlink"/>
@@ -885,7 +885,7 @@
                 <w:noProof/>
                 <w:webHidden/>
               </w:rPr>
-              <w:instrText xml:space="preserve"> PAGEREF _Toc150365071 \h </w:instrText>
+              <w:instrText xml:space="preserve"> PAGEREF _Toc150365095 \h </w:instrText>
             </w:r>
             <w:r>
               <w:rPr>
@@ -928,7 +928,7 @@
               <w:lang w:eastAsia="en-GB"/>
             </w:rPr>
           </w:pPr>
-          <w:hyperlink w:anchor="_Toc150365072" w:history="1">
+          <w:hyperlink w:anchor="_Toc150365096" w:history="1">
             <w:r>
               <w:rPr>
                 <w:rStyle w:val="Hyperlink"/>
@@ -959,7 +959,7 @@
                 <w:noProof/>
                 <w:webHidden/>
               </w:rPr>
-              <w:instrText xml:space="preserve"> PAGEREF _Toc150365072 \h </w:instrText>
+              <w:instrText xml:space="preserve"> PAGEREF _Toc150365096 \h </w:instrText>
             </w:r>
             <w:r>
               <w:rPr>
@@ -1002,7 +1002,7 @@
               <w:lang w:eastAsia="en-GB"/>
             </w:rPr>
           </w:pPr>
-          <w:hyperlink w:anchor="_Toc150365073" w:history="1">
+          <w:hyperlink w:anchor="_Toc150365097" w:history="1">
             <w:r>
               <w:rPr>
                 <w:rStyle w:val="Hyperlink"/>
@@ -1031,7 +1031,7 @@
                 <w:noProof/>
                 <w:webHidden/>
               </w:rPr>
-              <w:instrText xml:space="preserve"> PAGEREF _Toc150365073 \h </w:instrText>
+              <w:instrText xml:space="preserve"> PAGEREF _Toc150365097 \h </w:instrText>
             </w:r>
             <w:r>
               <w:rPr>
@@ -1074,7 +1074,7 @@
               <w:lang w:eastAsia="en-GB"/>
             </w:rPr>
           </w:pPr>
-          <w:hyperlink w:anchor="_Toc150365074" w:history="1">
+          <w:hyperlink w:anchor="_Toc150365098" w:history="1">
             <w:r>
               <w:rPr>
                 <w:rStyle w:val="Hyperlink"/>
@@ -1103,7 +1103,7 @@
                 <w:noProof/>
                 <w:webHidden/>
               </w:rPr>
-              <w:instrText xml:space="preserve"> PAGEREF _Toc150365074 \h </w:instrText>
+              <w:instrText xml:space="preserve"> PAGEREF _Toc150365098 \h </w:instrText>
             </w:r>
             <w:r>
               <w:rPr>
@@ -1146,7 +1146,7 @@
               <w:lang w:eastAsia="en-GB"/>
             </w:rPr>
           </w:pPr>
-          <w:hyperlink w:anchor="_Toc150365075" w:history="1">
+          <w:hyperlink w:anchor="_Toc150365099" w:history="1">
             <w:r>
               <w:rPr>
                 <w:rStyle w:val="Hyperlink"/>
@@ -1177,7 +1177,7 @@
                 <w:noProof/>
                 <w:webHidden/>
               </w:rPr>
-              <w:instrText xml:space="preserve"> PAGEREF _Toc150365075 \h </w:instrText>
+              <w:instrText xml:space="preserve"> PAGEREF _Toc150365099 \h </w:instrText>
             </w:r>
             <w:r>
               <w:rPr>
@@ -1197,7 +1197,7 @@
                 <w:noProof/>
                 <w:webHidden/>
               </w:rPr>
-              <w:t>3</w:t>
+              <w:t>4</w:t>
             </w:r>
             <w:r>
               <w:rPr>
@@ -1259,7 +1259,7 @@
           <w:lang w:val="ro-RO"/>
         </w:rPr>
       </w:pPr>
-      <w:bookmarkStart w:id="0" w:name="_Toc150365070"/>
+      <w:bookmarkStart w:id="0" w:name="_Toc150365094"/>
       <w:r>
         <w:rPr>
           <w:rFonts w:ascii="Times New Roman" w:hAnsi="Times New Roman" w:cs="Times New Roman"/>
@@ -1352,7 +1352,7 @@
           <w:lang w:val="ro-RO"/>
         </w:rPr>
       </w:pPr>
-      <w:bookmarkStart w:id="1" w:name="_Toc150365071"/>
+      <w:bookmarkStart w:id="1" w:name="_Toc150365095"/>
       <w:r>
         <w:rPr>
           <w:rFonts w:ascii="Times New Roman" w:hAnsi="Times New Roman" w:cs="Times New Roman"/>
@@ -1377,6 +1377,7 @@
     </w:p>
     <w:p>
       <w:pPr>
+        <w:jc w:val="both"/>
         <w:rPr>
           <w:rFonts w:ascii="Times New Roman" w:hAnsi="Times New Roman" w:cs="Times New Roman"/>
           <w:lang w:val="ro-RO"/>
@@ -1388,6 +1389,29 @@
           <w:lang w:val="ro-RO"/>
         </w:rPr>
         <w:tab/>
+      </w:r>
+      <w:r>
+        <w:rPr>
+          <w:rFonts w:ascii="Times New Roman" w:hAnsi="Times New Roman" w:cs="Times New Roman"/>
+          <w:lang w:val="ro-RO"/>
+        </w:rPr>
+        <w:t>Aplicția prezentată este un General Proxy care acționează ca un MITM între client și server.</w:t>
+      </w:r>
+    </w:p>
+    <w:p>
+      <w:pPr>
+        <w:ind w:firstLine="720"/>
+        <w:jc w:val="both"/>
+        <w:rPr>
+          <w:rFonts w:ascii="Times New Roman" w:hAnsi="Times New Roman" w:cs="Times New Roman"/>
+          <w:lang w:val="ro-RO"/>
+        </w:rPr>
+      </w:pPr>
+      <w:r>
+        <w:rPr>
+          <w:rFonts w:ascii="Times New Roman" w:hAnsi="Times New Roman" w:cs="Times New Roman"/>
+          <w:lang w:val="ro-RO"/>
+        </w:rPr>
         <w:t xml:space="preserve">În ecranul de pornire se stabilește </w:t>
       </w:r>
       <w:r>
@@ -1421,6 +1445,7 @@
     </w:p>
     <w:p>
       <w:pPr>
+        <w:jc w:val="both"/>
         <w:rPr>
           <w:rFonts w:ascii="Times New Roman" w:hAnsi="Times New Roman" w:cs="Times New Roman"/>
           <w:lang w:val="ro-RO"/>
@@ -1445,6 +1470,7 @@
     <w:p>
       <w:pPr>
         <w:ind w:firstLine="720"/>
+        <w:jc w:val="both"/>
         <w:rPr>
           <w:rFonts w:ascii="Times New Roman" w:hAnsi="Times New Roman" w:cs="Times New Roman"/>
           <w:lang w:val="ro-RO"/>
@@ -1473,7 +1499,7 @@
       </w:pPr>
       <w:bookmarkStart w:id="2" w:name="_Toc129681346"/>
       <w:bookmarkStart w:id="3" w:name="_Toc148893550"/>
-      <w:bookmarkStart w:id="4" w:name="_Toc150365072"/>
+      <w:bookmarkStart w:id="4" w:name="_Toc150365096"/>
       <w:r>
         <w:rPr>
           <w:rFonts w:ascii="Times New Roman" w:hAnsi="Times New Roman" w:cs="Times New Roman"/>
@@ -1512,7 +1538,7 @@
         </w:rPr>
       </w:pPr>
       <w:bookmarkStart w:id="5" w:name="_Toc148893551"/>
-      <w:bookmarkStart w:id="6" w:name="_Toc150365073"/>
+      <w:bookmarkStart w:id="6" w:name="_Toc150365097"/>
       <w:r>
         <w:rPr>
           <w:rFonts w:ascii="Times New Roman" w:hAnsi="Times New Roman" w:cs="Times New Roman"/>
@@ -1695,6 +1721,69 @@
           <w:rFonts w:ascii="Times New Roman" w:hAnsi="Times New Roman" w:cs="Times New Roman"/>
           <w:lang w:val="ro-RO"/>
         </w:rPr>
+        <w:t>Detecție automată de protocoale – ex: detecția secvenței GET implică protocol HTTP</w:t>
+      </w:r>
+    </w:p>
+    <w:p>
+      <w:pPr>
+        <w:pStyle w:val="ListParagraph"/>
+        <w:numPr>
+          <w:ilvl w:val="0"/>
+          <w:numId w:val="12"/>
+        </w:numPr>
+        <w:jc w:val="both"/>
+        <w:rPr>
+          <w:rFonts w:ascii="Times New Roman" w:hAnsi="Times New Roman" w:cs="Times New Roman"/>
+          <w:lang w:val="ro-RO"/>
+        </w:rPr>
+      </w:pPr>
+      <w:r>
+        <w:rPr>
+          <w:rFonts w:ascii="Times New Roman" w:hAnsi="Times New Roman" w:cs="Times New Roman"/>
+          <w:lang w:val="ro-RO"/>
+        </w:rPr>
+        <w:t>Multi threading – gestionarea mai multor clienți simultan</w:t>
+      </w:r>
+    </w:p>
+    <w:p>
+      <w:pPr>
+        <w:pStyle w:val="ListParagraph"/>
+        <w:numPr>
+          <w:ilvl w:val="0"/>
+          <w:numId w:val="12"/>
+        </w:numPr>
+        <w:jc w:val="both"/>
+        <w:rPr>
+          <w:rFonts w:ascii="Times New Roman" w:hAnsi="Times New Roman" w:cs="Times New Roman"/>
+          <w:lang w:val="ro-RO"/>
+        </w:rPr>
+      </w:pPr>
+      <w:r>
+        <w:rPr>
+          <w:rFonts w:ascii="Times New Roman" w:hAnsi="Times New Roman" w:cs="Times New Roman"/>
+          <w:lang w:val="ro-RO"/>
+        </w:rPr>
+        <w:t>White list (opțional) – se acceptă comunicare de la adresele ip specificate în lista data și se blochează traficul de la orice altă adresă</w:t>
+      </w:r>
+    </w:p>
+    <w:p>
+      <w:pPr>
+        <w:pStyle w:val="ListParagraph"/>
+        <w:numPr>
+          <w:ilvl w:val="0"/>
+          <w:numId w:val="12"/>
+        </w:numPr>
+        <w:jc w:val="both"/>
+        <w:rPr>
+          <w:rFonts w:ascii="Times New Roman" w:hAnsi="Times New Roman" w:cs="Times New Roman"/>
+          <w:lang w:val="ro-RO"/>
+        </w:rPr>
+      </w:pPr>
+      <w:r>
+        <w:rPr>
+          <w:rFonts w:ascii="Times New Roman" w:hAnsi="Times New Roman" w:cs="Times New Roman"/>
+          <w:lang w:val="ro-RO"/>
+        </w:rPr>
         <w:t>Posibilitatea utilizatorului de creare de reguli de drop/replacing pe anumite pattern-uri</w:t>
       </w:r>
       <w:r>
@@ -1723,7 +1812,7 @@
         </w:rPr>
       </w:pPr>
       <w:bookmarkStart w:id="7" w:name="_Toc148893552"/>
-      <w:bookmarkStart w:id="8" w:name="_Toc150365074"/>
+      <w:bookmarkStart w:id="8" w:name="_Toc150365098"/>
       <w:r>
         <w:rPr>
           <w:rFonts w:ascii="Times New Roman" w:hAnsi="Times New Roman" w:cs="Times New Roman"/>
@@ -1802,7 +1891,7 @@
           <w:lang w:val="ro-RO"/>
         </w:rPr>
       </w:pPr>
-      <w:bookmarkStart w:id="9" w:name="_Toc150365075"/>
+      <w:bookmarkStart w:id="9" w:name="_Toc150365099"/>
       <w:r>
         <w:rPr>
           <w:rFonts w:ascii="Times New Roman" w:hAnsi="Times New Roman" w:cs="Times New Roman"/>

</xml_diff>